<commit_message>
Caso de Uso totalmente alterado.
</commit_message>
<xml_diff>
--- a/Requisitos/Caso de Uso Receber Notificações.docx
+++ b/Requisitos/Caso de Uso Receber Notificações.docx
@@ -242,8 +242,6 @@
       <w:r>
         <w:t>Caso de Uso encerrado.</w:t>
       </w:r>
-      <w:bookmarkStart w:id="0" w:name="_GoBack"/>
-      <w:bookmarkEnd w:id="0"/>
     </w:p>
     <w:p>
       <w:pPr>
@@ -280,14 +278,17 @@
       </w:r>
       <w:proofErr w:type="gramStart"/>
       <w:r>
-        <w:t>3</w:t>
+        <w:t>1</w:t>
       </w:r>
       <w:proofErr w:type="gramEnd"/>
       <w:r>
         <w:t xml:space="preserve"> do Fluxo Principal o </w:t>
       </w:r>
       <w:r>
-        <w:t xml:space="preserve">Paciente digita alguma das informações inválidas, </w:t>
+        <w:t>gatilho não dispara</w:t>
+      </w:r>
+      <w:r>
+        <w:t xml:space="preserve">, </w:t>
       </w:r>
       <w:r>
         <w:t xml:space="preserve">então </w:t>
@@ -305,7 +306,10 @@
         </w:numPr>
       </w:pPr>
       <w:r>
-        <w:t>FA1. 01 – Sistema mostra mensagem em tela, indicando campo inválido;</w:t>
+        <w:t xml:space="preserve">FA1. 01 – </w:t>
+      </w:r>
+      <w:r>
+        <w:t>A hora do Mobile não bate com a hora cadastrada no sistema</w:t>
       </w:r>
     </w:p>
     <w:p>
@@ -317,13 +321,11 @@
         </w:numPr>
       </w:pPr>
       <w:r>
-        <w:t xml:space="preserve">FA1. 02 – Ao fechar a caixa de diálogo, sistema retorna para passo “3” do </w:t>
-      </w:r>
-      <w:proofErr w:type="gramStart"/>
-      <w:r>
-        <w:t>F.P</w:t>
-      </w:r>
-      <w:proofErr w:type="gramEnd"/>
+        <w:t xml:space="preserve">FA1. 02 – </w:t>
+      </w:r>
+      <w:r>
+        <w:t>Sistema aux. Memory fica inativo.</w:t>
+      </w:r>
     </w:p>
     <w:p>
       <w:pPr>
@@ -388,11 +390,11 @@
         <w:pStyle w:val="Corpodetexto"/>
         <w:numPr>
           <w:ilvl w:val="0"/>
-          <w:numId w:val="10"/>
+          <w:numId w:val="14"/>
         </w:numPr>
       </w:pPr>
       <w:r>
-        <w:t>FP01 - Paciente está na tela de cadastro de medicamentos;</w:t>
+        <w:t>FP01. Gatilho dispara e rotina ativa o funcionamento do alarme.</w:t>
       </w:r>
     </w:p>
     <w:p>
@@ -400,35 +402,11 @@
         <w:pStyle w:val="Corpodetexto"/>
         <w:numPr>
           <w:ilvl w:val="0"/>
-          <w:numId w:val="10"/>
+          <w:numId w:val="14"/>
         </w:numPr>
       </w:pPr>
       <w:r>
-        <w:t xml:space="preserve">FP02 - </w:t>
-      </w:r>
-      <w:r>
-        <w:t>Paciente</w:t>
-      </w:r>
-      <w:r>
-        <w:t xml:space="preserve"> </w:t>
-      </w:r>
-      <w:r>
-        <w:t>clica</w:t>
-      </w:r>
-      <w:r>
-        <w:t xml:space="preserve"> no </w:t>
-      </w:r>
-      <w:r>
-        <w:t>botão</w:t>
-      </w:r>
-      <w:r>
-        <w:t xml:space="preserve"> </w:t>
-      </w:r>
-      <w:r>
-        <w:t>cadastrar</w:t>
-      </w:r>
-      <w:r>
-        <w:t xml:space="preserve"> para abrir formulário;</w:t>
+        <w:t>FP02. A hora cadastrada bate com a hora do mobile.</w:t>
       </w:r>
     </w:p>
     <w:p>
@@ -436,11 +414,11 @@
         <w:pStyle w:val="Corpodetexto"/>
         <w:numPr>
           <w:ilvl w:val="0"/>
-          <w:numId w:val="10"/>
+          <w:numId w:val="14"/>
         </w:numPr>
       </w:pPr>
       <w:r>
-        <w:t>FP03 - Paciente escreve na tela o nome do medicamento;</w:t>
+        <w:t>FP03. Rotina apresenta tela com as informações sobre o medicamento.</w:t>
       </w:r>
     </w:p>
     <w:p>
@@ -448,11 +426,11 @@
         <w:pStyle w:val="Corpodetexto"/>
         <w:numPr>
           <w:ilvl w:val="0"/>
-          <w:numId w:val="10"/>
+          <w:numId w:val="14"/>
         </w:numPr>
       </w:pPr>
       <w:r>
-        <w:t>FP04 - Paciente escolhe o tipo de medicamento;</w:t>
+        <w:t>FP04. Rotina apresenta sinal sonoro junto à tela (parte gráfica).</w:t>
       </w:r>
     </w:p>
     <w:p>
@@ -460,11 +438,11 @@
         <w:pStyle w:val="Corpodetexto"/>
         <w:numPr>
           <w:ilvl w:val="0"/>
-          <w:numId w:val="10"/>
+          <w:numId w:val="14"/>
         </w:numPr>
       </w:pPr>
       <w:r>
-        <w:t>FP05 - Paciente inclui informações adicionais;</w:t>
+        <w:t>FP05. Sistema aceita esses sinais, gráficos e sonoros, durante 2 min.</w:t>
       </w:r>
     </w:p>
     <w:p>
@@ -472,11 +450,11 @@
         <w:pStyle w:val="Corpodetexto"/>
         <w:numPr>
           <w:ilvl w:val="0"/>
-          <w:numId w:val="10"/>
+          <w:numId w:val="14"/>
         </w:numPr>
       </w:pPr>
       <w:r>
-        <w:t>FP06 - Paciente clica no botão “Salvar informações”;</w:t>
+        <w:t>FP06. Rotina encerra o sistema de sinais.</w:t>
       </w:r>
     </w:p>
     <w:p>
@@ -484,11 +462,11 @@
         <w:pStyle w:val="Corpodetexto"/>
         <w:numPr>
           <w:ilvl w:val="0"/>
-          <w:numId w:val="10"/>
+          <w:numId w:val="14"/>
         </w:numPr>
       </w:pPr>
       <w:r>
-        <w:t>FP07 - Cadastro realizado com sucesso.</w:t>
+        <w:t>FP07. Caso de Uso encerrado.</w:t>
       </w:r>
     </w:p>
     <w:p>
@@ -542,7 +520,31 @@
         </w:numPr>
       </w:pPr>
       <w:r>
-        <w:t>FP01 - Paciente está na tela de cadastro de medicamentos;</w:t>
+        <w:t>FP01. Gatilho dispara e rotina ativa o funcionamento do alarme.</w:t>
+      </w:r>
+    </w:p>
+    <w:p>
+      <w:pPr>
+        <w:pStyle w:val="Corpodetexto"/>
+        <w:numPr>
+          <w:ilvl w:val="0"/>
+          <w:numId w:val="8"/>
+        </w:numPr>
+      </w:pPr>
+      <w:r>
+        <w:t>FA1. 01 – A hora do Mobile não bate com a hora cadastrada no sistema</w:t>
+      </w:r>
+    </w:p>
+    <w:p>
+      <w:pPr>
+        <w:pStyle w:val="Corpodetexto"/>
+        <w:numPr>
+          <w:ilvl w:val="0"/>
+          <w:numId w:val="8"/>
+        </w:numPr>
+      </w:pPr>
+      <w:r>
+        <w:t>FA1. 02 – Sistema aux. Memory fica inativo.</w:t>
       </w:r>
     </w:p>
     <w:p>
@@ -554,216 +556,8 @@
         </w:numPr>
       </w:pPr>
       <w:r>
-        <w:t xml:space="preserve">FP02 - </w:t>
-      </w:r>
-      <w:r>
-        <w:t>Paciente</w:t>
-      </w:r>
-      <w:r>
-        <w:t xml:space="preserve"> </w:t>
-      </w:r>
-      <w:r>
-        <w:t>clica</w:t>
-      </w:r>
-      <w:r>
-        <w:t xml:space="preserve"> no </w:t>
-      </w:r>
-      <w:r>
-        <w:t>botão</w:t>
-      </w:r>
-      <w:r>
-        <w:t xml:space="preserve"> </w:t>
-      </w:r>
-      <w:r>
-        <w:t>cadastrar</w:t>
-      </w:r>
-      <w:r>
-        <w:t xml:space="preserve"> para abrir formulário;</w:t>
-      </w:r>
-    </w:p>
-    <w:p>
-      <w:pPr>
-        <w:pStyle w:val="Corpodetexto"/>
-        <w:numPr>
-          <w:ilvl w:val="0"/>
-          <w:numId w:val="12"/>
-        </w:numPr>
-      </w:pPr>
-      <w:r>
-        <w:t>FP03 - Paciente escreve na tela o nome do medicamento;</w:t>
-      </w:r>
-    </w:p>
-    <w:p>
-      <w:pPr>
-        <w:pStyle w:val="Corpodetexto"/>
-        <w:numPr>
-          <w:ilvl w:val="0"/>
-          <w:numId w:val="12"/>
-        </w:numPr>
-      </w:pPr>
-      <w:r>
-        <w:t>FA1. 01 – Sistema mostra mensagem em tela, indicando campo inválido;</w:t>
-      </w:r>
-    </w:p>
-    <w:p>
-      <w:pPr>
-        <w:pStyle w:val="Corpodetexto"/>
-        <w:numPr>
-          <w:ilvl w:val="0"/>
-          <w:numId w:val="12"/>
-        </w:numPr>
-      </w:pPr>
-      <w:r>
-        <w:t xml:space="preserve">FA1. 02 – Ao fechar a caixa de diálogo, sistema retorna para passo “3” do </w:t>
-      </w:r>
-      <w:proofErr w:type="gramStart"/>
-      <w:r>
-        <w:t>F.P</w:t>
-      </w:r>
-      <w:proofErr w:type="gramEnd"/>
-    </w:p>
-    <w:p>
-      <w:pPr>
-        <w:pStyle w:val="Corpodetexto"/>
-        <w:numPr>
-          <w:ilvl w:val="0"/>
-          <w:numId w:val="12"/>
-        </w:numPr>
-      </w:pPr>
-      <w:r>
-        <w:t>FP03 - Paciente escreve na tela o nome do medicamento;</w:t>
-      </w:r>
-    </w:p>
-    <w:p>
-      <w:pPr>
-        <w:pStyle w:val="Corpodetexto"/>
-        <w:numPr>
-          <w:ilvl w:val="0"/>
-          <w:numId w:val="12"/>
-        </w:numPr>
-      </w:pPr>
-      <w:r>
-        <w:t>FP04 - Paciente escolhe o tipo de medicamento;</w:t>
-      </w:r>
-    </w:p>
-    <w:p>
-      <w:pPr>
-        <w:pStyle w:val="Corpodetexto"/>
-        <w:numPr>
-          <w:ilvl w:val="0"/>
-          <w:numId w:val="12"/>
-        </w:numPr>
-      </w:pPr>
-      <w:r>
-        <w:t>FP05 - Paciente inclui informações adicionais;</w:t>
-      </w:r>
-    </w:p>
-    <w:p>
-      <w:pPr>
-        <w:pStyle w:val="Corpodetexto"/>
-        <w:numPr>
-          <w:ilvl w:val="0"/>
-          <w:numId w:val="12"/>
-        </w:numPr>
-      </w:pPr>
-      <w:r>
-        <w:t>FP06 - Paciente clica no botão “Salvar informações”;</w:t>
-      </w:r>
-    </w:p>
-    <w:p>
-      <w:pPr>
-        <w:pStyle w:val="Corpodetexto"/>
-        <w:numPr>
-          <w:ilvl w:val="0"/>
-          <w:numId w:val="12"/>
-        </w:numPr>
-      </w:pPr>
-      <w:r>
-        <w:t>FA2. 01 Exibe na tela “Informações serão descartadas, Continuar?”.</w:t>
-      </w:r>
-    </w:p>
-    <w:p>
-      <w:pPr>
-        <w:pStyle w:val="Corpodetexto"/>
-        <w:numPr>
-          <w:ilvl w:val="0"/>
-          <w:numId w:val="12"/>
-        </w:numPr>
-      </w:pPr>
-      <w:r>
-        <w:t>FA2. 02 Se paciente clica em “Sim” Programa retorna a sua tela inicial.</w:t>
-      </w:r>
-    </w:p>
-    <w:p>
-      <w:pPr>
-        <w:pStyle w:val="Corpodetexto"/>
-        <w:numPr>
-          <w:ilvl w:val="0"/>
-          <w:numId w:val="12"/>
-        </w:numPr>
-      </w:pPr>
-      <w:r>
-        <w:t xml:space="preserve">FA2. 03 Se paciente clica em “Não” Caso de Uso continua no passo </w:t>
-      </w:r>
-      <w:proofErr w:type="gramStart"/>
-      <w:r>
-        <w:t>6</w:t>
-      </w:r>
-      <w:proofErr w:type="gramEnd"/>
-      <w:r>
-        <w:t xml:space="preserve"> do F.P</w:t>
-      </w:r>
-      <w:r>
-        <w:t>.</w:t>
-      </w:r>
-    </w:p>
-    <w:p>
-      <w:pPr>
-        <w:pStyle w:val="Corpodetexto"/>
-        <w:numPr>
-          <w:ilvl w:val="0"/>
-          <w:numId w:val="12"/>
-        </w:numPr>
-      </w:pPr>
-      <w:r>
-        <w:t>FP06 - Paciente clica no botão “Salvar informações”;</w:t>
-      </w:r>
-    </w:p>
-    <w:p>
-      <w:pPr>
-        <w:pStyle w:val="Corpodetexto"/>
-        <w:numPr>
-          <w:ilvl w:val="0"/>
-          <w:numId w:val="12"/>
-        </w:numPr>
-      </w:pPr>
-      <w:r>
-        <w:t xml:space="preserve">FP07 </w:t>
-      </w:r>
-      <w:r>
-        <w:t>–</w:t>
-      </w:r>
-      <w:r>
-        <w:t xml:space="preserve"> </w:t>
-      </w:r>
-      <w:r>
-        <w:t>Mensagem em tela: “</w:t>
-      </w:r>
-      <w:r>
-        <w:t>Cadastro realizado com sucesso</w:t>
-      </w:r>
-      <w:r>
-        <w:t>”</w:t>
-      </w:r>
-      <w:r>
-        <w:t>.</w:t>
-      </w:r>
-    </w:p>
-    <w:p>
-      <w:pPr>
-        <w:pStyle w:val="Corpodetexto"/>
-        <w:ind w:left="0"/>
-      </w:pPr>
+        <w:t>FP07. Caso de Uso Encerrado</w:t>
+      </w:r>
     </w:p>
     <w:p>
       <w:pPr>
@@ -801,7 +595,19 @@
         <w:rPr>
           <w:b w:val="0"/>
         </w:rPr>
-        <w:t>ao Paciente no horário definido, através de SMS e toque despertador.</w:t>
+        <w:t xml:space="preserve">ao Paciente no horário definido, através de </w:t>
+      </w:r>
+      <w:r>
+        <w:rPr>
+          <w:b w:val="0"/>
+        </w:rPr>
+        <w:t>Tela</w:t>
+      </w:r>
+      <w:r>
+        <w:rPr>
+          <w:b w:val="0"/>
+        </w:rPr>
+        <w:t xml:space="preserve"> e toque despertador.</w:t>
       </w:r>
     </w:p>
     <w:p/>
@@ -813,6 +619,8 @@
       <w:r>
         <w:t>Requisitos Adicionais</w:t>
       </w:r>
+      <w:bookmarkStart w:id="0" w:name="_GoBack"/>
+      <w:bookmarkEnd w:id="0"/>
     </w:p>
     <w:p>
       <w:pPr>
@@ -1037,7 +845,7 @@
               <w:sz w:val="20"/>
               <w:szCs w:val="20"/>
             </w:rPr>
-            <w:t>3</w:t>
+            <w:t>2</w:t>
           </w:r>
           <w:r>
             <w:rPr>
@@ -2381,6 +2189,119 @@
     </w:lvl>
   </w:abstractNum>
   <w:abstractNum w:abstractNumId="11">
+    <w:nsid w:val="673D5BE1"/>
+    <w:multiLevelType w:val="hybridMultilevel"/>
+    <w:tmpl w:val="2AC89B4A"/>
+    <w:lvl w:ilvl="0" w:tplc="0409000F">
+      <w:start w:val="1"/>
+      <w:numFmt w:val="decimal"/>
+      <w:lvlText w:val="%1."/>
+      <w:lvlJc w:val="left"/>
+      <w:pPr>
+        <w:tabs>
+          <w:tab w:val="num" w:pos="1440"/>
+        </w:tabs>
+        <w:ind w:left="1440" w:hanging="360"/>
+      </w:pPr>
+    </w:lvl>
+    <w:lvl w:ilvl="1" w:tplc="04090019" w:tentative="1">
+      <w:start w:val="1"/>
+      <w:numFmt w:val="lowerLetter"/>
+      <w:lvlText w:val="%2."/>
+      <w:lvlJc w:val="left"/>
+      <w:pPr>
+        <w:tabs>
+          <w:tab w:val="num" w:pos="2160"/>
+        </w:tabs>
+        <w:ind w:left="2160" w:hanging="360"/>
+      </w:pPr>
+    </w:lvl>
+    <w:lvl w:ilvl="2" w:tplc="0409001B" w:tentative="1">
+      <w:start w:val="1"/>
+      <w:numFmt w:val="lowerRoman"/>
+      <w:lvlText w:val="%3."/>
+      <w:lvlJc w:val="right"/>
+      <w:pPr>
+        <w:tabs>
+          <w:tab w:val="num" w:pos="2880"/>
+        </w:tabs>
+        <w:ind w:left="2880" w:hanging="180"/>
+      </w:pPr>
+    </w:lvl>
+    <w:lvl w:ilvl="3" w:tplc="0409000F" w:tentative="1">
+      <w:start w:val="1"/>
+      <w:numFmt w:val="decimal"/>
+      <w:lvlText w:val="%4."/>
+      <w:lvlJc w:val="left"/>
+      <w:pPr>
+        <w:tabs>
+          <w:tab w:val="num" w:pos="3600"/>
+        </w:tabs>
+        <w:ind w:left="3600" w:hanging="360"/>
+      </w:pPr>
+    </w:lvl>
+    <w:lvl w:ilvl="4" w:tplc="04090019" w:tentative="1">
+      <w:start w:val="1"/>
+      <w:numFmt w:val="lowerLetter"/>
+      <w:lvlText w:val="%5."/>
+      <w:lvlJc w:val="left"/>
+      <w:pPr>
+        <w:tabs>
+          <w:tab w:val="num" w:pos="4320"/>
+        </w:tabs>
+        <w:ind w:left="4320" w:hanging="360"/>
+      </w:pPr>
+    </w:lvl>
+    <w:lvl w:ilvl="5" w:tplc="0409001B" w:tentative="1">
+      <w:start w:val="1"/>
+      <w:numFmt w:val="lowerRoman"/>
+      <w:lvlText w:val="%6."/>
+      <w:lvlJc w:val="right"/>
+      <w:pPr>
+        <w:tabs>
+          <w:tab w:val="num" w:pos="5040"/>
+        </w:tabs>
+        <w:ind w:left="5040" w:hanging="180"/>
+      </w:pPr>
+    </w:lvl>
+    <w:lvl w:ilvl="6" w:tplc="0409000F" w:tentative="1">
+      <w:start w:val="1"/>
+      <w:numFmt w:val="decimal"/>
+      <w:lvlText w:val="%7."/>
+      <w:lvlJc w:val="left"/>
+      <w:pPr>
+        <w:tabs>
+          <w:tab w:val="num" w:pos="5760"/>
+        </w:tabs>
+        <w:ind w:left="5760" w:hanging="360"/>
+      </w:pPr>
+    </w:lvl>
+    <w:lvl w:ilvl="7" w:tplc="04090019" w:tentative="1">
+      <w:start w:val="1"/>
+      <w:numFmt w:val="lowerLetter"/>
+      <w:lvlText w:val="%8."/>
+      <w:lvlJc w:val="left"/>
+      <w:pPr>
+        <w:tabs>
+          <w:tab w:val="num" w:pos="6480"/>
+        </w:tabs>
+        <w:ind w:left="6480" w:hanging="360"/>
+      </w:pPr>
+    </w:lvl>
+    <w:lvl w:ilvl="8" w:tplc="0409001B" w:tentative="1">
+      <w:start w:val="1"/>
+      <w:numFmt w:val="lowerRoman"/>
+      <w:lvlText w:val="%9."/>
+      <w:lvlJc w:val="right"/>
+      <w:pPr>
+        <w:tabs>
+          <w:tab w:val="num" w:pos="7200"/>
+        </w:tabs>
+        <w:ind w:left="7200" w:hanging="180"/>
+      </w:pPr>
+    </w:lvl>
+  </w:abstractNum>
+  <w:abstractNum w:abstractNumId="12">
     <w:nsid w:val="7C022DF1"/>
     <w:multiLevelType w:val="hybridMultilevel"/>
     <w:tmpl w:val="6B3E8EFC"/>
@@ -2500,13 +2421,16 @@
     <w:abstractNumId w:val="7"/>
   </w:num>
   <w:num w:numId="11">
-    <w:abstractNumId w:val="11"/>
+    <w:abstractNumId w:val="12"/>
   </w:num>
   <w:num w:numId="12">
     <w:abstractNumId w:val="8"/>
   </w:num>
   <w:num w:numId="13">
     <w:abstractNumId w:val="4"/>
+  </w:num>
+  <w:num w:numId="14">
+    <w:abstractNumId w:val="11"/>
   </w:num>
 </w:numbering>
 </file>

</xml_diff>